<commit_message>
Added detailed instructions for each terminal type
</commit_message>
<xml_diff>
--- a/manual/User Manual.docx
+++ b/manual/User Manual.docx
@@ -57,7 +57,19 @@
         <w:ind w:left="-15" w:right="12"/>
       </w:pPr>
       <w:r>
-        <w:t>Before running the program, you must first clone the repository from Github. Open your eclipse IDE and proceed to open a project from the url cloning for a github repository. Here is the url to the bitbucket repo:</w:t>
+        <w:t xml:space="preserve">Before running the program, you must first clone the repository from </w:t>
+      </w:r>
+      <w:r>
+        <w:t>Bitbucket</w:t>
+      </w:r>
+      <w:r>
+        <w:t xml:space="preserve">. Open your eclipse IDE and proceed to open a project from the url cloning for a </w:t>
+      </w:r>
+      <w:r>
+        <w:t>bitbucket</w:t>
+      </w:r>
+      <w:r>
+        <w:t xml:space="preserve"> repository. Here is the url to the bitbucket repo:</w:t>
       </w:r>
     </w:p>
     <w:p>
@@ -156,20 +168,19 @@
         <w:ind w:left="3278"/>
       </w:pPr>
       <w:r>
-        <w:rPr>
-          <w:noProof/>
-        </w:rPr>
         <w:drawing>
-          <wp:inline distT="0" distB="0" distL="0" distR="0" wp14:anchorId="73C7C609" wp14:editId="52054646">
-            <wp:extent cx="2238375" cy="895350"/>
+          <wp:inline distT="0" distB="0" distL="0" distR="0" wp14:anchorId="05429125" wp14:editId="57AF8959">
+            <wp:extent cx="2728912" cy="1757045"/>
             <wp:effectExtent l="0" t="0" r="0" b="0"/>
-            <wp:docPr id="636" name="Picture 636" descr="A white background with black text&#10;&#10;Description automatically generated"/>
-            <wp:cNvGraphicFramePr/>
+            <wp:docPr id="937895140" name="Picture 1" descr="A screen shot of a computer&#10;&#10;Description automatically generated"/>
+            <wp:cNvGraphicFramePr>
+              <a:graphicFrameLocks xmlns:a="http://schemas.openxmlformats.org/drawingml/2006/main" noChangeAspect="1"/>
+            </wp:cNvGraphicFramePr>
             <a:graphic xmlns:a="http://schemas.openxmlformats.org/drawingml/2006/main">
               <a:graphicData uri="http://schemas.openxmlformats.org/drawingml/2006/picture">
                 <pic:pic xmlns:pic="http://schemas.openxmlformats.org/drawingml/2006/picture">
                   <pic:nvPicPr>
-                    <pic:cNvPr id="636" name="Picture 636" descr="A white background with black text&#10;&#10;Description automatically generated"/>
+                    <pic:cNvPr id="937895140" name="Picture 1" descr="A screen shot of a computer&#10;&#10;Description automatically generated"/>
                     <pic:cNvPicPr/>
                   </pic:nvPicPr>
                   <pic:blipFill>
@@ -181,7 +192,7 @@
                   <pic:spPr>
                     <a:xfrm>
                       <a:off x="0" y="0"/>
-                      <a:ext cx="2238375" cy="895350"/>
+                      <a:ext cx="2734162" cy="1760425"/>
                     </a:xfrm>
                     <a:prstGeom prst="rect">
                       <a:avLst/>
@@ -266,6 +277,88 @@
     </w:p>
     <w:p>
       <w:pPr>
+        <w:spacing w:after="272"/>
+        <w:ind w:left="-15" w:right="12"/>
+      </w:pPr>
+      <w:r>
+        <w:t>Provider Terminal:</w:t>
+      </w:r>
+    </w:p>
+    <w:p>
+      <w:pPr>
+        <w:spacing w:after="272"/>
+        <w:ind w:left="-15" w:right="12"/>
+      </w:pPr>
+      <w:r>
+        <w:t>Selecting option 1 will take you to the Provider Terminal. The provider terminal has three options: Bill ChocAn, Validate Member, and Request Provider Directory. Bill ChocAn requests certain provider, member, and service information then outputs the corresponding fee to be billed to ChocAn for the provider’s service. Validate Member asks for a provider and member number to verify the member’s identity. Request Provider Directory asks for a provider number as input and outputs the information about the provider.</w:t>
+      </w:r>
+    </w:p>
+    <w:p>
+      <w:pPr>
+        <w:spacing w:after="272"/>
+        <w:ind w:left="-15" w:right="12"/>
+      </w:pPr>
+    </w:p>
+    <w:p>
+      <w:pPr>
+        <w:spacing w:after="272"/>
+        <w:ind w:left="-15" w:right="12"/>
+      </w:pPr>
+      <w:r>
+        <w:t>Manager Terminal:</w:t>
+      </w:r>
+    </w:p>
+    <w:p>
+      <w:pPr>
+        <w:spacing w:after="272"/>
+        <w:ind w:left="-15" w:right="12"/>
+      </w:pPr>
+      <w:r>
+        <w:t>Selecting Manager Terminal will request login information. The username and password for testing are “admin” and “testing123” respectively. There is only one option for the Manager Terminal: Generate Reports. The Generate Reports menu has 3 choices: provider, member, and summary report.</w:t>
+      </w:r>
+      <w:r>
+        <w:t xml:space="preserve"> The terminal will request a specific member or provider number depending on what report you want to generate. The report will appear within the directory where the project is located as a .txt file.</w:t>
+      </w:r>
+    </w:p>
+    <w:p>
+      <w:pPr>
+        <w:spacing w:after="272"/>
+        <w:ind w:left="-15" w:right="12"/>
+      </w:pPr>
+    </w:p>
+    <w:p>
+      <w:pPr>
+        <w:spacing w:after="272"/>
+        <w:ind w:left="-15" w:right="12"/>
+      </w:pPr>
+      <w:r>
+        <w:lastRenderedPageBreak/>
+        <w:t>Operator Terminal:</w:t>
+      </w:r>
+    </w:p>
+    <w:p>
+      <w:pPr>
+        <w:spacing w:after="272"/>
+        <w:ind w:left="-15" w:right="12"/>
+      </w:pPr>
+      <w:r>
+        <w:t>Selecting Operator Terminal will request login information. The operator terminal allows operators to make edits to the member and provider databases within the project. Selecting option 1 will take you to the member management terminal. The member management terminal can add, delete, or update members. Each option will request some member identification to complete the method successfully. Option 2, the provider management terminal, also has add, delete, and update methods, but these methods apply to providers; the commands work in a similar fashion to the member management terminal.</w:t>
+      </w:r>
+    </w:p>
+    <w:p>
+      <w:pPr>
+        <w:spacing w:after="272"/>
+        <w:ind w:left="-15" w:right="12"/>
+      </w:pPr>
+    </w:p>
+    <w:p>
+      <w:pPr>
+        <w:spacing w:after="272"/>
+        <w:ind w:left="-15" w:right="12"/>
+      </w:pPr>
+    </w:p>
+    <w:p>
+      <w:pPr>
         <w:pStyle w:val="Heading1"/>
       </w:pPr>
       <w:r>
@@ -810,7 +903,6 @@
         <w:rPr>
           <w:rFonts w:eastAsia="Arial"/>
         </w:rPr>
-        <w:lastRenderedPageBreak/>
         <w:t>Contact Information</w:t>
       </w:r>
     </w:p>
@@ -1349,6 +1441,7 @@
               <w:jc w:val="center"/>
             </w:pPr>
             <w:r>
+              <w:lastRenderedPageBreak/>
               <w:t>Kara Moran</w:t>
             </w:r>
           </w:p>

</xml_diff>